<commit_message>
navigation and layout created
</commit_message>
<xml_diff>
--- a/text/intro.docx
+++ b/text/intro.docx
@@ -77,19 +77,65 @@
       <w:r>
         <w:t xml:space="preserve">). </w:t>
       </w:r>
+      <w:r>
+        <w:t xml:space="preserve">And so I became curious. Very curious. But the </w:t>
+      </w:r>
+      <w:r>
+        <w:t>bigger</w:t>
+      </w:r>
+      <w:r>
+        <w:t xml:space="preserve"> question I had was still: is it worth it?</w:t>
+      </w:r>
     </w:p>
     <w:p/>
     <w:p>
       <w:r>
-        <w:t xml:space="preserve">And so I became curious. Very curious. And started doing research on the many programs that the Bay Area had to offer. App Academy, </w:t>
-      </w:r>
-      <w:proofErr w:type="spellStart"/>
-      <w:r>
-        <w:t>HackReactor</w:t>
-      </w:r>
-      <w:proofErr w:type="spellEnd"/>
-      <w:r>
-        <w:t xml:space="preserve">, General Assembly, even UC Berkeley began offering a coding </w:t>
+        <w:t>Long story short, this question</w:t>
+      </w:r>
+      <w:r>
+        <w:t xml:space="preserve"> would ultimately be answered by some unfortunate</w:t>
+      </w:r>
+      <w:r>
+        <w:t xml:space="preserve"> work </w:t>
+      </w:r>
+      <w:r>
+        <w:t>circumstances</w:t>
+      </w:r>
+      <w:r>
+        <w:t xml:space="preserve">. </w:t>
+      </w:r>
+      <w:r>
+        <w:t>And if I were to ever take a big risk, this would be the time. So</w:t>
+      </w:r>
+      <w:r>
+        <w:t xml:space="preserve"> with that, I started reaching out </w:t>
+      </w:r>
+      <w:r>
+        <w:t xml:space="preserve">to my buddies, especially Raymond in particular, to pick their brains a little bit and gather insight on their experiences and ideas. I also resorted to Google (of course) and </w:t>
+      </w:r>
+      <w:proofErr w:type="spellStart"/>
+      <w:r>
+        <w:t>Reddit</w:t>
+      </w:r>
+      <w:proofErr w:type="spellEnd"/>
+      <w:r>
+        <w:t xml:space="preserve"> (</w:t>
+      </w:r>
+      <w:proofErr w:type="spellStart"/>
+      <w:r>
+        <w:t>lol</w:t>
+      </w:r>
+      <w:proofErr w:type="spellEnd"/>
+      <w:r>
+        <w:t xml:space="preserve">) to do some further research on the many </w:t>
+      </w:r>
+      <w:proofErr w:type="spellStart"/>
+      <w:r>
+        <w:t>bootcamps</w:t>
+      </w:r>
+      <w:proofErr w:type="spellEnd"/>
+      <w:r>
+        <w:t xml:space="preserve"> available. At this point in time, I was determined that enrolling in a coding </w:t>
       </w:r>
       <w:proofErr w:type="spellStart"/>
       <w:r>
@@ -97,15 +143,7 @@
       </w:r>
       <w:proofErr w:type="spellEnd"/>
       <w:r>
-        <w:t xml:space="preserve">! What were the pros and cons of each, tuition costs, tech stack offered, student reviews, program duration, acceptance rate, job placement rate…just so many factors to </w:t>
-      </w:r>
-      <w:proofErr w:type="gramStart"/>
-      <w:r>
-        <w:t>consider.</w:t>
-      </w:r>
-      <w:proofErr w:type="gramEnd"/>
-      <w:r>
-        <w:t xml:space="preserve">  But the biggest question I had was still: is it worth it?</w:t>
+        <w:t xml:space="preserve"> is what I wanted to do.</w:t>
       </w:r>
       <w:bookmarkStart w:id="0" w:name="_GoBack"/>
       <w:bookmarkEnd w:id="0"/>

</xml_diff>